<commit_message>
tp 7 completo y tp8 casi terminado
</commit_message>
<xml_diff>
--- a/TP 8/TP8.docx
+++ b/TP 8/TP8.docx
@@ -1,6 +1,6 @@
 
 <file path=word/document.xml><?xml version="1.0" encoding="utf-8"?>
-<w:document xmlns:wpc="http://schemas.microsoft.com/office/word/2010/wordprocessingCanvas" xmlns:cx="http://schemas.microsoft.com/office/drawing/2014/chartex" xmlns:cx1="http://schemas.microsoft.com/office/drawing/2015/9/8/chartex" xmlns:cx2="http://schemas.microsoft.com/office/drawing/2015/10/21/chartex" xmlns:cx3="http://schemas.microsoft.com/office/drawing/2016/5/9/chartex" xmlns:cx4="http://schemas.microsoft.com/office/drawing/2016/5/10/chartex" xmlns:cx5="http://schemas.microsoft.com/office/drawing/2016/5/11/chartex" xmlns:cx6="http://schemas.microsoft.com/office/drawing/2016/5/12/chartex" xmlns:cx7="http://schemas.microsoft.com/office/drawing/2016/5/13/chartex" xmlns:cx8="http://schemas.microsoft.com/office/drawing/2016/5/14/chartex" xmlns:mc="http://schemas.openxmlformats.org/markup-compatibility/2006" xmlns:aink="http://schemas.microsoft.com/office/drawing/2016/ink" xmlns:am3d="http://schemas.microsoft.com/office/drawing/2017/model3d" xmlns:o="urn:schemas-microsoft-com:office:office" xmlns:oel="http://schemas.microsoft.com/office/2019/extlst" xmlns:r="http://schemas.openxmlformats.org/officeDocument/2006/relationships" xmlns:m="http://schemas.openxmlformats.org/officeDocument/2006/math" xmlns:v="urn:schemas-microsoft-com:vml" xmlns:wp14="http://schemas.microsoft.com/office/word/2010/wordprocessingDrawing" xmlns:wp="http://schemas.openxmlformats.org/drawingml/2006/wordprocessingDrawing" xmlns:w10="urn:schemas-microsoft-com:office:word" xmlns:w="http://schemas.openxmlformats.org/wordprocessingml/2006/main" xmlns:w14="http://schemas.microsoft.com/office/word/2010/wordml" xmlns:w15="http://schemas.microsoft.com/office/word/2012/wordml" xmlns:w16cex="http://schemas.microsoft.com/office/word/2018/wordml/cex" xmlns:w16cid="http://schemas.microsoft.com/office/word/2016/wordml/cid" xmlns:w16="http://schemas.microsoft.com/office/word/2018/wordml" xmlns:w16sdtdh="http://schemas.microsoft.com/office/word/2020/wordml/sdtdatahash" xmlns:w16se="http://schemas.microsoft.com/office/word/2015/wordml/symex" xmlns:wpg="http://schemas.microsoft.com/office/word/2010/wordprocessingGroup" xmlns:wpi="http://schemas.microsoft.com/office/word/2010/wordprocessingInk" xmlns:wne="http://schemas.microsoft.com/office/word/2006/wordml" xmlns:wps="http://schemas.microsoft.com/office/word/2010/wordprocessingShape" mc:Ignorable="w14 w15 w16se w16cid w16 w16cex w16sdtdh wp14">
+<w:document xmlns:wpc="http://schemas.microsoft.com/office/word/2010/wordprocessingCanvas" xmlns:cx="http://schemas.microsoft.com/office/drawing/2014/chartex" xmlns:cx1="http://schemas.microsoft.com/office/drawing/2015/9/8/chartex" xmlns:cx2="http://schemas.microsoft.com/office/drawing/2015/10/21/chartex" xmlns:cx3="http://schemas.microsoft.com/office/drawing/2016/5/9/chartex" xmlns:cx4="http://schemas.microsoft.com/office/drawing/2016/5/10/chartex" xmlns:cx5="http://schemas.microsoft.com/office/drawing/2016/5/11/chartex" xmlns:cx6="http://schemas.microsoft.com/office/drawing/2016/5/12/chartex" xmlns:cx7="http://schemas.microsoft.com/office/drawing/2016/5/13/chartex" xmlns:cx8="http://schemas.microsoft.com/office/drawing/2016/5/14/chartex" xmlns:mc="http://schemas.openxmlformats.org/markup-compatibility/2006" xmlns:aink="http://schemas.microsoft.com/office/drawing/2016/ink" xmlns:am3d="http://schemas.microsoft.com/office/drawing/2017/model3d" xmlns:o="urn:schemas-microsoft-com:office:office" xmlns:r="http://schemas.openxmlformats.org/officeDocument/2006/relationships" xmlns:m="http://schemas.openxmlformats.org/officeDocument/2006/math" xmlns:v="urn:schemas-microsoft-com:vml" xmlns:wp14="http://schemas.microsoft.com/office/word/2010/wordprocessingDrawing" xmlns:wp="http://schemas.openxmlformats.org/drawingml/2006/wordprocessingDrawing" xmlns:w10="urn:schemas-microsoft-com:office:word" xmlns:w="http://schemas.openxmlformats.org/wordprocessingml/2006/main" xmlns:w14="http://schemas.microsoft.com/office/word/2010/wordml" xmlns:w15="http://schemas.microsoft.com/office/word/2012/wordml" xmlns:w16cex="http://schemas.microsoft.com/office/word/2018/wordml/cex" xmlns:w16cid="http://schemas.microsoft.com/office/word/2016/wordml/cid" xmlns:w16="http://schemas.microsoft.com/office/word/2018/wordml" xmlns:w16sdtdh="http://schemas.microsoft.com/office/word/2020/wordml/sdtdatahash" xmlns:w16se="http://schemas.microsoft.com/office/word/2015/wordml/symex" xmlns:wpg="http://schemas.microsoft.com/office/word/2010/wordprocessingGroup" xmlns:wpi="http://schemas.microsoft.com/office/word/2010/wordprocessingInk" xmlns:wne="http://schemas.microsoft.com/office/word/2006/wordml" xmlns:wps="http://schemas.microsoft.com/office/word/2010/wordprocessingShape" mc:Ignorable="w14 w15 w16se w16cid w16 w16cex w16sdtdh wp14">
   <w:body>
     <w:p>
       <w:pPr>
@@ -202,65 +202,102 @@
         <w:t>Kanban para uso genérico</w:t>
       </w:r>
       <w:r>
-        <w:t xml:space="preserve">” del Ing. A. Ruiz de Mendarozqueta, explique en sus palabras el significado del parámetro TEP de esa metodología y cuál es el significado crítico en su utilización. </w:t>
+        <w:t xml:space="preserve">” del Ing. A. Ruiz de </w:t>
+      </w:r>
+      <w:proofErr w:type="spellStart"/>
+      <w:r>
+        <w:t>Mendarozqueta</w:t>
+      </w:r>
+      <w:proofErr w:type="spellEnd"/>
+      <w:r>
+        <w:t xml:space="preserve">, explique en sus palabras el significado del parámetro TEP de esa metodología y cuál es el significado crítico en su utilización. </w:t>
       </w:r>
     </w:p>
     <w:p>
       <w:pPr>
         <w:ind w:left="705" w:firstLine="0"/>
-        <w:rPr>
-          <w:lang w:val="en-001"/>
-        </w:rPr>
-      </w:pPr>
-      <w:r>
-        <w:rPr>
-          <w:lang w:val="en-001"/>
-        </w:rPr>
-        <w:t>El TEP es una metodologia la cual nos permite establecer la cantidad de tareas que se estan trabajando, las cules, estas de pasar de</w:t>
-      </w:r>
-      <w:r>
-        <w:rPr>
-          <w:lang w:val="en-001"/>
-        </w:rPr>
+      </w:pPr>
+      <w:r>
+        <w:t xml:space="preserve">El TEP es una </w:t>
+      </w:r>
+      <w:proofErr w:type="spellStart"/>
+      <w:r>
+        <w:t>metodologia</w:t>
+      </w:r>
+      <w:proofErr w:type="spellEnd"/>
+      <w:r>
+        <w:t xml:space="preserve"> la cual nos permite establecer la cantidad de tareas que se </w:t>
+      </w:r>
+      <w:proofErr w:type="spellStart"/>
+      <w:r>
+        <w:t>estan</w:t>
+      </w:r>
+      <w:proofErr w:type="spellEnd"/>
+      <w:r>
+        <w:t xml:space="preserve"> trabajando, las </w:t>
+      </w:r>
+      <w:proofErr w:type="spellStart"/>
+      <w:r>
+        <w:t>cules</w:t>
+      </w:r>
+      <w:proofErr w:type="spellEnd"/>
+      <w:r>
+        <w:t>, estas de pasar de</w:t>
+      </w:r>
+      <w:r>
         <w:t>l estado</w:t>
       </w:r>
       <w:r>
-        <w:rPr>
-          <w:lang w:val="en-001"/>
-        </w:rPr>
         <w:t xml:space="preserve"> ‘para hacer’ a </w:t>
       </w:r>
       <w:r>
-        <w:rPr>
-          <w:lang w:val="en-001"/>
-        </w:rPr>
         <w:t xml:space="preserve">el estado </w:t>
       </w:r>
       <w:r>
-        <w:rPr>
-          <w:lang w:val="en-001"/>
-        </w:rPr>
         <w:t>‘trabajando’</w:t>
       </w:r>
       <w:r>
-        <w:rPr>
-          <w:lang w:val="en-001"/>
-        </w:rPr>
-        <w:t>, de ahi, si el TEP esta lleno, no se puede volver a agregar mas tareas a la seccion de ‘trabajando’</w:t>
-      </w:r>
-      <w:r>
-        <w:rPr>
-          <w:lang w:val="en-001"/>
-        </w:rPr>
+        <w:t xml:space="preserve">, de </w:t>
+      </w:r>
+      <w:proofErr w:type="spellStart"/>
+      <w:r>
+        <w:t>ahi</w:t>
+      </w:r>
+      <w:proofErr w:type="spellEnd"/>
+      <w:r>
+        <w:t xml:space="preserve">, si el TEP </w:t>
+      </w:r>
+      <w:proofErr w:type="spellStart"/>
+      <w:r>
+        <w:t>esta</w:t>
+      </w:r>
+      <w:proofErr w:type="spellEnd"/>
+      <w:r>
+        <w:t xml:space="preserve"> lleno, no se puede volver a agregar </w:t>
+      </w:r>
+      <w:proofErr w:type="spellStart"/>
+      <w:r>
+        <w:t>mas</w:t>
+      </w:r>
+      <w:proofErr w:type="spellEnd"/>
+      <w:r>
+        <w:t xml:space="preserve"> tareas a la </w:t>
+      </w:r>
+      <w:proofErr w:type="spellStart"/>
+      <w:r>
+        <w:t>seccion</w:t>
+      </w:r>
+      <w:proofErr w:type="spellEnd"/>
+      <w:r>
+        <w:t xml:space="preserve"> de ‘trabajando’</w:t>
+      </w:r>
+      <w:r>
         <w:t xml:space="preserve"> hasta que se libere un poco</w:t>
       </w:r>
     </w:p>
     <w:p>
       <w:pPr>
         <w:ind w:left="705" w:firstLine="0"/>
-        <w:rPr>
-          <w:lang w:val="en-001"/>
-        </w:rPr>
       </w:pPr>
     </w:p>
     <w:p>
@@ -279,8 +316,30 @@
         <w:rPr>
           <w:i/>
         </w:rPr>
-        <w:t>A software release criteria</w:t>
-      </w:r>
+        <w:t xml:space="preserve">A software </w:t>
+      </w:r>
+      <w:proofErr w:type="spellStart"/>
+      <w:r>
+        <w:rPr>
+          <w:i/>
+        </w:rPr>
+        <w:t>release</w:t>
+      </w:r>
+      <w:proofErr w:type="spellEnd"/>
+      <w:r>
+        <w:rPr>
+          <w:i/>
+        </w:rPr>
+        <w:t xml:space="preserve"> </w:t>
+      </w:r>
+      <w:proofErr w:type="spellStart"/>
+      <w:r>
+        <w:rPr>
+          <w:i/>
+        </w:rPr>
+        <w:t>criteria</w:t>
+      </w:r>
+      <w:proofErr w:type="spellEnd"/>
       <w:r>
         <w:t xml:space="preserve">” sobre los posibles criterios para evaluar la proyección en los defectos aplicando un modelo de regresión aproximado como el allí mencionado. A continuación, utilice un modelo similar para estimar el número total de defectos a esperar en un aplicativo a partir de los siguientes datos obtenidos en los primeros días de test. </w:t>
       </w:r>
@@ -293,7 +352,6 @@
         <w:tblCellMar>
           <w:top w:w="77" w:type="dxa"/>
           <w:left w:w="79" w:type="dxa"/>
-          <w:bottom w:w="0" w:type="dxa"/>
           <w:right w:w="17" w:type="dxa"/>
         </w:tblCellMar>
         <w:tblLook w:val="04A0" w:firstRow="1" w:lastRow="0" w:firstColumn="1" w:lastColumn="0" w:noHBand="0" w:noVBand="1"/>
@@ -749,7 +807,31 @@
         <w:ind w:hanging="360"/>
       </w:pPr>
       <w:r>
-        <w:t xml:space="preserve">Una organización ha establecido una línea de base organizacional sobre su performance de calidad que le permite confiar en entregar sus proyectos con un PCE=89% y defectos al momento del release (δr) de 0.12 def/FP. Se acaba de finalizar la construcción de un proyecto cuyo tamaño (S) es de 100 FP.  </w:t>
+        <w:t xml:space="preserve">Una organización ha establecido una línea de base organizacional sobre su performance de calidad que le permite confiar en entregar sus proyectos con un PCE=89% y defectos al momento del </w:t>
+      </w:r>
+      <w:proofErr w:type="spellStart"/>
+      <w:r>
+        <w:t>release</w:t>
+      </w:r>
+      <w:proofErr w:type="spellEnd"/>
+      <w:r>
+        <w:t xml:space="preserve"> (</w:t>
+      </w:r>
+      <w:proofErr w:type="spellStart"/>
+      <w:r>
+        <w:t>δr</w:t>
+      </w:r>
+      <w:proofErr w:type="spellEnd"/>
+      <w:r>
+        <w:t xml:space="preserve">) de 0.12 </w:t>
+      </w:r>
+      <w:proofErr w:type="spellStart"/>
+      <w:r>
+        <w:t>def</w:t>
+      </w:r>
+      <w:proofErr w:type="spellEnd"/>
+      <w:r>
+        <w:t xml:space="preserve">/FP. Se acaba de finalizar la construcción de un proyecto cuyo tamaño (S) es de 100 FP.  </w:t>
       </w:r>
     </w:p>
     <w:p>
@@ -766,6 +848,22 @@
     </w:p>
     <w:p>
       <w:pPr>
+        <w:ind w:left="1440" w:firstLine="0"/>
+      </w:pPr>
+      <w:r>
+        <w:t>µR = 100FP * 0,12 =12</w:t>
+      </w:r>
+    </w:p>
+    <w:p>
+      <w:pPr>
+        <w:ind w:left="1440" w:firstLine="0"/>
+      </w:pPr>
+      <w:r>
+        <w:t>µ0= 12/1-0,89 = 12/0,11 = 109,09</w:t>
+      </w:r>
+    </w:p>
+    <w:p>
+      <w:pPr>
         <w:numPr>
           <w:ilvl w:val="1"/>
           <w:numId w:val="1"/>
@@ -773,6 +871,7 @@
         <w:ind w:hanging="360"/>
       </w:pPr>
       <w:r>
+        <w:lastRenderedPageBreak/>
         <w:t>¿Qué densidad de defectos deberá esperarse al momento de finalizar la construcción (δ</w:t>
       </w:r>
       <w:r>
@@ -783,6 +882,23 @@
       </w:r>
       <w:r>
         <w:t xml:space="preserve">)? </w:t>
+      </w:r>
+    </w:p>
+    <w:p>
+      <w:pPr>
+        <w:ind w:left="1440" w:firstLine="0"/>
+      </w:pPr>
+      <w:r>
+        <w:t>δ</w:t>
+      </w:r>
+      <w:r>
+        <w:rPr>
+          <w:vertAlign w:val="subscript"/>
+        </w:rPr>
+        <w:t xml:space="preserve">0 = </w:t>
+      </w:r>
+      <w:r>
+        <w:t>109.09/100 =1,0909</w:t>
       </w:r>
     </w:p>
     <w:p>
@@ -794,8 +910,23 @@
         <w:ind w:hanging="360"/>
       </w:pPr>
       <w:r>
-        <w:lastRenderedPageBreak/>
-        <w:t xml:space="preserve">¿Cuantos defectos debería planear detectar durante el período de V&amp;V para ese proyecto? </w:t>
+        <w:t>¿</w:t>
+      </w:r>
+      <w:proofErr w:type="spellStart"/>
+      <w:r>
+        <w:t>Cuantos</w:t>
+      </w:r>
+      <w:proofErr w:type="spellEnd"/>
+      <w:r>
+        <w:t xml:space="preserve"> defectos debería planear detectar durante el período de V&amp;V para ese proyecto? </w:t>
+      </w:r>
+    </w:p>
+    <w:p>
+      <w:pPr>
+        <w:ind w:left="1440" w:firstLine="0"/>
+      </w:pPr>
+      <w:r>
+        <w:t>V&amp;V = 109,09 – 12 = 97,09</w:t>
       </w:r>
     </w:p>
     <w:p>
@@ -807,8 +938,42 @@
         <w:ind w:hanging="360"/>
       </w:pPr>
       <w:r>
-        <w:t xml:space="preserve">Si esa misma organización detecta en sus primeros tres días de V&amp;V 20 defectos cada día (60 defectos en total). Fundamente una opinión sobre ¿Cuál cree que será el comportamiento del total de defectos respecto a lo esperable en función de los parámetros históricos?. </w:t>
-      </w:r>
+        <w:t>Si esa misma organización detecta en sus primeros tres días de V&amp;V 20 defectos cada día (60 defectos en total). Fundamente una opinión sobre ¿Cuál cree que será el comportamiento del total de defectos respecto a lo esperable en función de los parámetros históricos?</w:t>
+      </w:r>
+    </w:p>
+    <w:p>
+      <w:pPr>
+        <w:ind w:left="1440" w:firstLine="0"/>
+      </w:pPr>
+      <w:r>
+        <w:t xml:space="preserve">Por los parámetros históricos, se puede observar que es probable que se tengan </w:t>
+      </w:r>
+      <w:proofErr w:type="spellStart"/>
+      <w:r>
+        <w:t>mas</w:t>
+      </w:r>
+      <w:proofErr w:type="spellEnd"/>
+      <w:r>
+        <w:t xml:space="preserve"> de 109 defectos, debido a </w:t>
+      </w:r>
+      <w:proofErr w:type="gramStart"/>
+      <w:r>
+        <w:t>que</w:t>
+      </w:r>
+      <w:proofErr w:type="gramEnd"/>
+      <w:r>
+        <w:t xml:space="preserve"> si en tres días detecte que tengo 60, es improbable que si se graficara, la curva parezca estabilizarse y caer entre el promedio.</w:t>
+      </w:r>
+    </w:p>
+    <w:p>
+      <w:pPr>
+        <w:ind w:left="1440" w:firstLine="0"/>
+      </w:pPr>
+    </w:p>
+    <w:p>
+      <w:pPr>
+        <w:ind w:left="1440" w:firstLine="0"/>
+      </w:pPr>
     </w:p>
     <w:p>
       <w:pPr>
@@ -825,11 +990,52 @@
         <w:rPr>
           <w:i/>
         </w:rPr>
-        <w:t>Agile and software engineering , an invisible bond</w:t>
-      </w:r>
-      <w:r>
-        <w:t xml:space="preserve">” resumen del artículo del mismo nombre se hace referencia  la importancia de la deuda técnica como factor de deterioro en la performance de valor de un proyecto, indique de acuerdo al artículo que factores gestionados desde el proceso de calidad mejoran la gestión de deuda técnica y porque producen esa mejora.  </w:t>
-      </w:r>
+        <w:t xml:space="preserve">Agile and software </w:t>
+      </w:r>
+      <w:proofErr w:type="spellStart"/>
+      <w:proofErr w:type="gramStart"/>
+      <w:r>
+        <w:rPr>
+          <w:i/>
+        </w:rPr>
+        <w:t>engineering</w:t>
+      </w:r>
+      <w:proofErr w:type="spellEnd"/>
+      <w:r>
+        <w:rPr>
+          <w:i/>
+        </w:rPr>
+        <w:t xml:space="preserve"> ,</w:t>
+      </w:r>
+      <w:proofErr w:type="gramEnd"/>
+      <w:r>
+        <w:rPr>
+          <w:i/>
+        </w:rPr>
+        <w:t xml:space="preserve"> </w:t>
+      </w:r>
+      <w:proofErr w:type="spellStart"/>
+      <w:r>
+        <w:rPr>
+          <w:i/>
+        </w:rPr>
+        <w:t>an</w:t>
+      </w:r>
+      <w:proofErr w:type="spellEnd"/>
+      <w:r>
+        <w:rPr>
+          <w:i/>
+        </w:rPr>
+        <w:t xml:space="preserve"> invisible bond</w:t>
+      </w:r>
+      <w:r>
+        <w:t xml:space="preserve">” resumen del artículo del mismo nombre se hace referencia  la importancia de la deuda técnica como factor de deterioro en la performance de valor de un proyecto, indique de acuerdo al artículo que factores gestionados desde el proceso de calidad mejoran la gestión de deuda técnica y porque producen esa mejora. </w:t>
+      </w:r>
+    </w:p>
+    <w:p>
+      <w:pPr>
+        <w:ind w:left="705" w:firstLine="0"/>
+      </w:pPr>
     </w:p>
     <w:sectPr>
       <w:pgSz w:w="11906" w:h="16838"/>
@@ -841,7 +1047,7 @@
 </file>
 
 <file path=word/numbering.xml><?xml version="1.0" encoding="utf-8"?>
-<w:numbering xmlns:wpc="http://schemas.microsoft.com/office/word/2010/wordprocessingCanvas" xmlns:cx="http://schemas.microsoft.com/office/drawing/2014/chartex" xmlns:cx1="http://schemas.microsoft.com/office/drawing/2015/9/8/chartex" xmlns:cx2="http://schemas.microsoft.com/office/drawing/2015/10/21/chartex" xmlns:cx3="http://schemas.microsoft.com/office/drawing/2016/5/9/chartex" xmlns:cx4="http://schemas.microsoft.com/office/drawing/2016/5/10/chartex" xmlns:cx5="http://schemas.microsoft.com/office/drawing/2016/5/11/chartex" xmlns:cx6="http://schemas.microsoft.com/office/drawing/2016/5/12/chartex" xmlns:cx7="http://schemas.microsoft.com/office/drawing/2016/5/13/chartex" xmlns:cx8="http://schemas.microsoft.com/office/drawing/2016/5/14/chartex" xmlns:mc="http://schemas.openxmlformats.org/markup-compatibility/2006" xmlns:aink="http://schemas.microsoft.com/office/drawing/2016/ink" xmlns:am3d="http://schemas.microsoft.com/office/drawing/2017/model3d" xmlns:o="urn:schemas-microsoft-com:office:office" xmlns:oel="http://schemas.microsoft.com/office/2019/extlst" xmlns:r="http://schemas.openxmlformats.org/officeDocument/2006/relationships" xmlns:m="http://schemas.openxmlformats.org/officeDocument/2006/math" xmlns:v="urn:schemas-microsoft-com:vml" xmlns:wp14="http://schemas.microsoft.com/office/word/2010/wordprocessingDrawing" xmlns:wp="http://schemas.openxmlformats.org/drawingml/2006/wordprocessingDrawing" xmlns:w10="urn:schemas-microsoft-com:office:word" xmlns:w="http://schemas.openxmlformats.org/wordprocessingml/2006/main" xmlns:w14="http://schemas.microsoft.com/office/word/2010/wordml" xmlns:w15="http://schemas.microsoft.com/office/word/2012/wordml" xmlns:w16cex="http://schemas.microsoft.com/office/word/2018/wordml/cex" xmlns:w16cid="http://schemas.microsoft.com/office/word/2016/wordml/cid" xmlns:w16="http://schemas.microsoft.com/office/word/2018/wordml" xmlns:w16sdtdh="http://schemas.microsoft.com/office/word/2020/wordml/sdtdatahash" xmlns:w16se="http://schemas.microsoft.com/office/word/2015/wordml/symex" xmlns:wpg="http://schemas.microsoft.com/office/word/2010/wordprocessingGroup" xmlns:wpi="http://schemas.microsoft.com/office/word/2010/wordprocessingInk" xmlns:wne="http://schemas.microsoft.com/office/word/2006/wordml" xmlns:wps="http://schemas.microsoft.com/office/word/2010/wordprocessingShape" mc:Ignorable="w14 w15 w16se w16cid w16 w16cex w16sdtdh wp14">
+<w:numbering xmlns:wpc="http://schemas.microsoft.com/office/word/2010/wordprocessingCanvas" xmlns:cx="http://schemas.microsoft.com/office/drawing/2014/chartex" xmlns:cx1="http://schemas.microsoft.com/office/drawing/2015/9/8/chartex" xmlns:cx2="http://schemas.microsoft.com/office/drawing/2015/10/21/chartex" xmlns:cx3="http://schemas.microsoft.com/office/drawing/2016/5/9/chartex" xmlns:cx4="http://schemas.microsoft.com/office/drawing/2016/5/10/chartex" xmlns:cx5="http://schemas.microsoft.com/office/drawing/2016/5/11/chartex" xmlns:cx6="http://schemas.microsoft.com/office/drawing/2016/5/12/chartex" xmlns:cx7="http://schemas.microsoft.com/office/drawing/2016/5/13/chartex" xmlns:cx8="http://schemas.microsoft.com/office/drawing/2016/5/14/chartex" xmlns:mc="http://schemas.openxmlformats.org/markup-compatibility/2006" xmlns:aink="http://schemas.microsoft.com/office/drawing/2016/ink" xmlns:am3d="http://schemas.microsoft.com/office/drawing/2017/model3d" xmlns:o="urn:schemas-microsoft-com:office:office" xmlns:r="http://schemas.openxmlformats.org/officeDocument/2006/relationships" xmlns:m="http://schemas.openxmlformats.org/officeDocument/2006/math" xmlns:v="urn:schemas-microsoft-com:vml" xmlns:wp14="http://schemas.microsoft.com/office/word/2010/wordprocessingDrawing" xmlns:wp="http://schemas.openxmlformats.org/drawingml/2006/wordprocessingDrawing" xmlns:w10="urn:schemas-microsoft-com:office:word" xmlns:w="http://schemas.openxmlformats.org/wordprocessingml/2006/main" xmlns:w14="http://schemas.microsoft.com/office/word/2010/wordml" xmlns:w15="http://schemas.microsoft.com/office/word/2012/wordml" xmlns:w16cex="http://schemas.microsoft.com/office/word/2018/wordml/cex" xmlns:w16cid="http://schemas.microsoft.com/office/word/2016/wordml/cid" xmlns:w16="http://schemas.microsoft.com/office/word/2018/wordml" xmlns:w16sdtdh="http://schemas.microsoft.com/office/word/2020/wordml/sdtdatahash" xmlns:w16se="http://schemas.microsoft.com/office/word/2015/wordml/symex" xmlns:wpg="http://schemas.microsoft.com/office/word/2010/wordprocessingGroup" xmlns:wpi="http://schemas.microsoft.com/office/word/2010/wordprocessingInk" xmlns:wne="http://schemas.microsoft.com/office/word/2006/wordml" xmlns:wps="http://schemas.microsoft.com/office/word/2010/wordprocessingShape" mc:Ignorable="w14 w15 w16se w16cid w16 w16cex w16sdtdh wp14">
   <w:abstractNum w:abstractNumId="0" w15:restartNumberingAfterBreak="0">
     <w:nsid w:val="316A69A5"/>
     <w:multiLevelType w:val="hybridMultilevel"/>
@@ -1054,7 +1260,7 @@
       </w:rPr>
     </w:lvl>
   </w:abstractNum>
-  <w:num w:numId="1" w16cid:durableId="1585456593">
+  <w:num w:numId="1">
     <w:abstractNumId w:val="0"/>
   </w:num>
 </w:numbering>

</xml_diff>

<commit_message>
TP 8 casi terminado
</commit_message>
<xml_diff>
--- a/TP 8/TP8.docx
+++ b/TP 8/TP8.docx
@@ -1,6 +1,6 @@
 
 <file path=word/document.xml><?xml version="1.0" encoding="utf-8"?>
-<w:document xmlns:wpc="http://schemas.microsoft.com/office/word/2010/wordprocessingCanvas" xmlns:cx="http://schemas.microsoft.com/office/drawing/2014/chartex" xmlns:cx1="http://schemas.microsoft.com/office/drawing/2015/9/8/chartex" xmlns:cx2="http://schemas.microsoft.com/office/drawing/2015/10/21/chartex" xmlns:cx3="http://schemas.microsoft.com/office/drawing/2016/5/9/chartex" xmlns:cx4="http://schemas.microsoft.com/office/drawing/2016/5/10/chartex" xmlns:cx5="http://schemas.microsoft.com/office/drawing/2016/5/11/chartex" xmlns:cx6="http://schemas.microsoft.com/office/drawing/2016/5/12/chartex" xmlns:cx7="http://schemas.microsoft.com/office/drawing/2016/5/13/chartex" xmlns:cx8="http://schemas.microsoft.com/office/drawing/2016/5/14/chartex" xmlns:mc="http://schemas.openxmlformats.org/markup-compatibility/2006" xmlns:aink="http://schemas.microsoft.com/office/drawing/2016/ink" xmlns:am3d="http://schemas.microsoft.com/office/drawing/2017/model3d" xmlns:o="urn:schemas-microsoft-com:office:office" xmlns:r="http://schemas.openxmlformats.org/officeDocument/2006/relationships" xmlns:m="http://schemas.openxmlformats.org/officeDocument/2006/math" xmlns:v="urn:schemas-microsoft-com:vml" xmlns:wp14="http://schemas.microsoft.com/office/word/2010/wordprocessingDrawing" xmlns:wp="http://schemas.openxmlformats.org/drawingml/2006/wordprocessingDrawing" xmlns:w10="urn:schemas-microsoft-com:office:word" xmlns:w="http://schemas.openxmlformats.org/wordprocessingml/2006/main" xmlns:w14="http://schemas.microsoft.com/office/word/2010/wordml" xmlns:w15="http://schemas.microsoft.com/office/word/2012/wordml" xmlns:w16cex="http://schemas.microsoft.com/office/word/2018/wordml/cex" xmlns:w16cid="http://schemas.microsoft.com/office/word/2016/wordml/cid" xmlns:w16="http://schemas.microsoft.com/office/word/2018/wordml" xmlns:w16sdtdh="http://schemas.microsoft.com/office/word/2020/wordml/sdtdatahash" xmlns:w16se="http://schemas.microsoft.com/office/word/2015/wordml/symex" xmlns:wpg="http://schemas.microsoft.com/office/word/2010/wordprocessingGroup" xmlns:wpi="http://schemas.microsoft.com/office/word/2010/wordprocessingInk" xmlns:wne="http://schemas.microsoft.com/office/word/2006/wordml" xmlns:wps="http://schemas.microsoft.com/office/word/2010/wordprocessingShape" mc:Ignorable="w14 w15 w16se w16cid w16 w16cex w16sdtdh wp14">
+<w:document xmlns:wpc="http://schemas.microsoft.com/office/word/2010/wordprocessingCanvas" xmlns:cx="http://schemas.microsoft.com/office/drawing/2014/chartex" xmlns:cx1="http://schemas.microsoft.com/office/drawing/2015/9/8/chartex" xmlns:cx2="http://schemas.microsoft.com/office/drawing/2015/10/21/chartex" xmlns:cx3="http://schemas.microsoft.com/office/drawing/2016/5/9/chartex" xmlns:cx4="http://schemas.microsoft.com/office/drawing/2016/5/10/chartex" xmlns:cx5="http://schemas.microsoft.com/office/drawing/2016/5/11/chartex" xmlns:cx6="http://schemas.microsoft.com/office/drawing/2016/5/12/chartex" xmlns:cx7="http://schemas.microsoft.com/office/drawing/2016/5/13/chartex" xmlns:cx8="http://schemas.microsoft.com/office/drawing/2016/5/14/chartex" xmlns:mc="http://schemas.openxmlformats.org/markup-compatibility/2006" xmlns:aink="http://schemas.microsoft.com/office/drawing/2016/ink" xmlns:am3d="http://schemas.microsoft.com/office/drawing/2017/model3d" xmlns:o="urn:schemas-microsoft-com:office:office" xmlns:oel="http://schemas.microsoft.com/office/2019/extlst" xmlns:r="http://schemas.openxmlformats.org/officeDocument/2006/relationships" xmlns:m="http://schemas.openxmlformats.org/officeDocument/2006/math" xmlns:v="urn:schemas-microsoft-com:vml" xmlns:wp14="http://schemas.microsoft.com/office/word/2010/wordprocessingDrawing" xmlns:wp="http://schemas.openxmlformats.org/drawingml/2006/wordprocessingDrawing" xmlns:w10="urn:schemas-microsoft-com:office:word" xmlns:w="http://schemas.openxmlformats.org/wordprocessingml/2006/main" xmlns:w14="http://schemas.microsoft.com/office/word/2010/wordml" xmlns:w15="http://schemas.microsoft.com/office/word/2012/wordml" xmlns:w16cex="http://schemas.microsoft.com/office/word/2018/wordml/cex" xmlns:w16cid="http://schemas.microsoft.com/office/word/2016/wordml/cid" xmlns:w16="http://schemas.microsoft.com/office/word/2018/wordml" xmlns:w16sdtdh="http://schemas.microsoft.com/office/word/2020/wordml/sdtdatahash" xmlns:w16se="http://schemas.microsoft.com/office/word/2015/wordml/symex" xmlns:wpg="http://schemas.microsoft.com/office/word/2010/wordprocessingGroup" xmlns:wpi="http://schemas.microsoft.com/office/word/2010/wordprocessingInk" xmlns:wne="http://schemas.microsoft.com/office/word/2006/wordml" xmlns:wps="http://schemas.microsoft.com/office/word/2010/wordprocessingShape" mc:Ignorable="w14 w15 w16se w16cid w16 w16cex w16sdtdh wp14">
   <w:body>
     <w:p>
       <w:pPr>
@@ -800,6 +800,1035 @@
     </w:p>
     <w:p>
       <w:pPr>
+        <w:ind w:left="705" w:firstLine="0"/>
+        <w:rPr>
+          <w:lang w:val="en-001"/>
+        </w:rPr>
+      </w:pPr>
+      <w:r>
+        <w:rPr>
+          <w:lang w:val="en-001"/>
+        </w:rPr>
+        <w:t xml:space="preserve">Lo que </w:t>
+      </w:r>
+      <w:proofErr w:type="spellStart"/>
+      <w:r>
+        <w:rPr>
+          <w:lang w:val="en-001"/>
+        </w:rPr>
+        <w:t>causaria</w:t>
+      </w:r>
+      <w:proofErr w:type="spellEnd"/>
+      <w:r>
+        <w:rPr>
+          <w:lang w:val="en-001"/>
+        </w:rPr>
+        <w:t xml:space="preserve"> u</w:t>
+      </w:r>
+      <w:r>
+        <w:rPr>
+          <w:lang w:val="en-001"/>
+        </w:rPr>
+        <w:t xml:space="preserve">n </w:t>
+      </w:r>
+      <w:proofErr w:type="spellStart"/>
+      <w:r>
+        <w:rPr>
+          <w:lang w:val="en-001"/>
+        </w:rPr>
+        <w:t>incrementar</w:t>
+      </w:r>
+      <w:proofErr w:type="spellEnd"/>
+      <w:r>
+        <w:rPr>
+          <w:lang w:val="en-001"/>
+        </w:rPr>
+        <w:t xml:space="preserve"> </w:t>
+      </w:r>
+      <w:proofErr w:type="spellStart"/>
+      <w:r>
+        <w:rPr>
+          <w:lang w:val="en-001"/>
+        </w:rPr>
+        <w:t>el</w:t>
+      </w:r>
+      <w:proofErr w:type="spellEnd"/>
+      <w:r>
+        <w:rPr>
+          <w:lang w:val="en-001"/>
+        </w:rPr>
+        <w:t xml:space="preserve"> PCE de un </w:t>
+      </w:r>
+      <w:proofErr w:type="spellStart"/>
+      <w:r>
+        <w:rPr>
+          <w:lang w:val="en-001"/>
+        </w:rPr>
+        <w:t>proceso</w:t>
+      </w:r>
+      <w:proofErr w:type="spellEnd"/>
+      <w:r>
+        <w:rPr>
+          <w:lang w:val="en-001"/>
+        </w:rPr>
+        <w:t xml:space="preserve"> de </w:t>
+      </w:r>
+      <w:proofErr w:type="spellStart"/>
+      <w:r>
+        <w:rPr>
+          <w:lang w:val="en-001"/>
+        </w:rPr>
+        <w:t>calidad</w:t>
+      </w:r>
+      <w:proofErr w:type="spellEnd"/>
+      <w:r>
+        <w:rPr>
+          <w:lang w:val="en-001"/>
+        </w:rPr>
+        <w:t xml:space="preserve"> de software </w:t>
+      </w:r>
+      <w:proofErr w:type="spellStart"/>
+      <w:r>
+        <w:rPr>
+          <w:lang w:val="en-001"/>
+        </w:rPr>
+        <w:t>en</w:t>
+      </w:r>
+      <w:proofErr w:type="spellEnd"/>
+      <w:r>
+        <w:rPr>
+          <w:lang w:val="en-001"/>
+        </w:rPr>
+        <w:t xml:space="preserve"> </w:t>
+      </w:r>
+      <w:proofErr w:type="spellStart"/>
+      <w:r>
+        <w:rPr>
+          <w:lang w:val="en-001"/>
+        </w:rPr>
+        <w:t>el</w:t>
+      </w:r>
+      <w:proofErr w:type="spellEnd"/>
+      <w:r>
+        <w:rPr>
+          <w:lang w:val="en-001"/>
+        </w:rPr>
+        <w:t xml:space="preserve"> </w:t>
+      </w:r>
+      <w:proofErr w:type="spellStart"/>
+      <w:r>
+        <w:rPr>
+          <w:lang w:val="en-001"/>
+        </w:rPr>
+        <w:t>tiempo</w:t>
+      </w:r>
+      <w:proofErr w:type="spellEnd"/>
+      <w:r>
+        <w:rPr>
+          <w:lang w:val="en-001"/>
+        </w:rPr>
+        <w:t xml:space="preserve"> total de test </w:t>
+      </w:r>
+      <w:proofErr w:type="spellStart"/>
+      <w:r>
+        <w:rPr>
+          <w:lang w:val="en-001"/>
+        </w:rPr>
+        <w:t>optimo</w:t>
+      </w:r>
+      <w:proofErr w:type="spellEnd"/>
+      <w:r>
+        <w:rPr>
+          <w:lang w:val="en-001"/>
+        </w:rPr>
+        <w:t>, es que</w:t>
+      </w:r>
+      <w:r>
+        <w:rPr>
+          <w:lang w:val="en-001"/>
+        </w:rPr>
+        <w:t xml:space="preserve"> se </w:t>
+      </w:r>
+      <w:proofErr w:type="spellStart"/>
+      <w:r>
+        <w:rPr>
+          <w:lang w:val="en-001"/>
+        </w:rPr>
+        <w:t>disminuiria</w:t>
+      </w:r>
+      <w:proofErr w:type="spellEnd"/>
+      <w:r>
+        <w:rPr>
+          <w:lang w:val="en-001"/>
+        </w:rPr>
+        <w:t xml:space="preserve"> la </w:t>
+      </w:r>
+      <w:proofErr w:type="spellStart"/>
+      <w:r>
+        <w:rPr>
+          <w:lang w:val="en-001"/>
+        </w:rPr>
+        <w:t>cantidad</w:t>
+      </w:r>
+      <w:proofErr w:type="spellEnd"/>
+      <w:r>
+        <w:rPr>
+          <w:lang w:val="en-001"/>
+        </w:rPr>
+        <w:t xml:space="preserve"> de </w:t>
+      </w:r>
+      <w:proofErr w:type="spellStart"/>
+      <w:r>
+        <w:rPr>
+          <w:lang w:val="en-001"/>
+        </w:rPr>
+        <w:t>defectos</w:t>
+      </w:r>
+      <w:proofErr w:type="spellEnd"/>
+      <w:r>
+        <w:rPr>
+          <w:lang w:val="en-001"/>
+        </w:rPr>
+        <w:t xml:space="preserve"> con </w:t>
+      </w:r>
+      <w:proofErr w:type="spellStart"/>
+      <w:r>
+        <w:rPr>
+          <w:lang w:val="en-001"/>
+        </w:rPr>
+        <w:t>los</w:t>
+      </w:r>
+      <w:proofErr w:type="spellEnd"/>
+      <w:r>
+        <w:rPr>
+          <w:lang w:val="en-001"/>
+        </w:rPr>
+        <w:t xml:space="preserve"> que </w:t>
+      </w:r>
+      <w:proofErr w:type="spellStart"/>
+      <w:r>
+        <w:rPr>
+          <w:lang w:val="en-001"/>
+        </w:rPr>
+        <w:t>saldria</w:t>
+      </w:r>
+      <w:proofErr w:type="spellEnd"/>
+      <w:r>
+        <w:rPr>
+          <w:lang w:val="en-001"/>
+        </w:rPr>
+        <w:t xml:space="preserve"> </w:t>
+      </w:r>
+      <w:proofErr w:type="spellStart"/>
+      <w:r>
+        <w:rPr>
+          <w:lang w:val="en-001"/>
+        </w:rPr>
+        <w:t>el</w:t>
+      </w:r>
+      <w:proofErr w:type="spellEnd"/>
+      <w:r>
+        <w:rPr>
+          <w:lang w:val="en-001"/>
+        </w:rPr>
+        <w:t xml:space="preserve"> software, </w:t>
+      </w:r>
+      <w:proofErr w:type="spellStart"/>
+      <w:r>
+        <w:rPr>
+          <w:lang w:val="en-001"/>
+        </w:rPr>
+        <w:t>provocando</w:t>
+      </w:r>
+      <w:proofErr w:type="spellEnd"/>
+      <w:r>
+        <w:rPr>
+          <w:lang w:val="en-001"/>
+        </w:rPr>
+        <w:t xml:space="preserve"> que no se </w:t>
+      </w:r>
+      <w:proofErr w:type="spellStart"/>
+      <w:r>
+        <w:rPr>
+          <w:lang w:val="en-001"/>
+        </w:rPr>
+        <w:t>creen</w:t>
+      </w:r>
+      <w:proofErr w:type="spellEnd"/>
+      <w:r>
+        <w:rPr>
+          <w:lang w:val="en-001"/>
+        </w:rPr>
+        <w:t xml:space="preserve"> </w:t>
+      </w:r>
+      <w:proofErr w:type="spellStart"/>
+      <w:r>
+        <w:rPr>
+          <w:lang w:val="en-001"/>
+        </w:rPr>
+        <w:t>riesgos</w:t>
+      </w:r>
+      <w:proofErr w:type="spellEnd"/>
+      <w:r>
+        <w:rPr>
+          <w:lang w:val="en-001"/>
+        </w:rPr>
+        <w:t xml:space="preserve"> para la </w:t>
+      </w:r>
+      <w:proofErr w:type="spellStart"/>
+      <w:r>
+        <w:rPr>
+          <w:lang w:val="en-001"/>
+        </w:rPr>
+        <w:t>cadena</w:t>
+      </w:r>
+      <w:proofErr w:type="spellEnd"/>
+      <w:r>
+        <w:rPr>
+          <w:lang w:val="en-001"/>
+        </w:rPr>
+        <w:t xml:space="preserve"> de </w:t>
+      </w:r>
+      <w:proofErr w:type="spellStart"/>
+      <w:r>
+        <w:rPr>
+          <w:lang w:val="en-001"/>
+        </w:rPr>
+        <w:t>valor</w:t>
+      </w:r>
+      <w:proofErr w:type="spellEnd"/>
+      <w:r>
+        <w:rPr>
+          <w:lang w:val="en-001"/>
+        </w:rPr>
+        <w:t xml:space="preserve"> que </w:t>
+      </w:r>
+      <w:proofErr w:type="spellStart"/>
+      <w:r>
+        <w:rPr>
+          <w:lang w:val="en-001"/>
+        </w:rPr>
+        <w:t>soporte</w:t>
+      </w:r>
+      <w:proofErr w:type="spellEnd"/>
+      <w:r>
+        <w:rPr>
+          <w:lang w:val="en-001"/>
+        </w:rPr>
+        <w:t xml:space="preserve">, a la </w:t>
+      </w:r>
+      <w:proofErr w:type="spellStart"/>
+      <w:r>
+        <w:rPr>
+          <w:lang w:val="en-001"/>
+        </w:rPr>
+        <w:t>vez</w:t>
+      </w:r>
+      <w:proofErr w:type="spellEnd"/>
+      <w:r>
+        <w:rPr>
+          <w:lang w:val="en-001"/>
+        </w:rPr>
+        <w:t xml:space="preserve"> que no se </w:t>
+      </w:r>
+      <w:proofErr w:type="spellStart"/>
+      <w:r>
+        <w:rPr>
+          <w:lang w:val="en-001"/>
+        </w:rPr>
+        <w:t>tendra</w:t>
+      </w:r>
+      <w:proofErr w:type="spellEnd"/>
+      <w:r>
+        <w:rPr>
+          <w:lang w:val="en-001"/>
+        </w:rPr>
+        <w:t xml:space="preserve"> que </w:t>
+      </w:r>
+      <w:proofErr w:type="spellStart"/>
+      <w:r>
+        <w:rPr>
+          <w:lang w:val="en-001"/>
+        </w:rPr>
+        <w:t>enfrentar</w:t>
+      </w:r>
+      <w:proofErr w:type="spellEnd"/>
+      <w:r>
+        <w:rPr>
+          <w:lang w:val="en-001"/>
+        </w:rPr>
+        <w:t xml:space="preserve"> a </w:t>
+      </w:r>
+      <w:proofErr w:type="spellStart"/>
+      <w:r>
+        <w:rPr>
+          <w:lang w:val="en-001"/>
+        </w:rPr>
+        <w:t>futuros</w:t>
+      </w:r>
+      <w:proofErr w:type="spellEnd"/>
+      <w:r>
+        <w:rPr>
+          <w:lang w:val="en-001"/>
+        </w:rPr>
+        <w:t xml:space="preserve"> </w:t>
+      </w:r>
+      <w:proofErr w:type="spellStart"/>
+      <w:r>
+        <w:rPr>
+          <w:lang w:val="en-001"/>
+        </w:rPr>
+        <w:t>costos</w:t>
+      </w:r>
+      <w:proofErr w:type="spellEnd"/>
+      <w:r>
+        <w:rPr>
+          <w:lang w:val="en-001"/>
+        </w:rPr>
+        <w:t xml:space="preserve"> de </w:t>
+      </w:r>
+      <w:proofErr w:type="spellStart"/>
+      <w:r>
+        <w:rPr>
+          <w:lang w:val="en-001"/>
+        </w:rPr>
+        <w:t>deteccion</w:t>
+      </w:r>
+      <w:proofErr w:type="spellEnd"/>
+      <w:r>
+        <w:rPr>
+          <w:lang w:val="en-001"/>
+        </w:rPr>
+        <w:t xml:space="preserve"> y </w:t>
+      </w:r>
+      <w:proofErr w:type="spellStart"/>
+      <w:r>
+        <w:rPr>
+          <w:lang w:val="en-001"/>
+        </w:rPr>
+        <w:t>remocion</w:t>
+      </w:r>
+      <w:proofErr w:type="spellEnd"/>
+      <w:r>
+        <w:rPr>
+          <w:lang w:val="en-001"/>
+        </w:rPr>
+        <w:t xml:space="preserve"> de </w:t>
+      </w:r>
+      <w:proofErr w:type="spellStart"/>
+      <w:r>
+        <w:rPr>
+          <w:lang w:val="en-001"/>
+        </w:rPr>
+        <w:t>defectos</w:t>
+      </w:r>
+      <w:proofErr w:type="spellEnd"/>
+      <w:r>
+        <w:rPr>
+          <w:lang w:val="en-001"/>
+        </w:rPr>
+        <w:t xml:space="preserve">, </w:t>
+      </w:r>
+      <w:proofErr w:type="spellStart"/>
+      <w:r>
+        <w:rPr>
+          <w:lang w:val="en-001"/>
+        </w:rPr>
+        <w:t>los</w:t>
+      </w:r>
+      <w:proofErr w:type="spellEnd"/>
+      <w:r>
+        <w:rPr>
+          <w:lang w:val="en-001"/>
+        </w:rPr>
+        <w:t xml:space="preserve"> </w:t>
+      </w:r>
+      <w:proofErr w:type="spellStart"/>
+      <w:r>
+        <w:rPr>
+          <w:lang w:val="en-001"/>
+        </w:rPr>
+        <w:t>cuales</w:t>
+      </w:r>
+      <w:proofErr w:type="spellEnd"/>
+      <w:r>
+        <w:rPr>
+          <w:lang w:val="en-001"/>
+        </w:rPr>
+        <w:t xml:space="preserve"> </w:t>
+      </w:r>
+      <w:proofErr w:type="spellStart"/>
+      <w:r>
+        <w:rPr>
+          <w:lang w:val="en-001"/>
+        </w:rPr>
+        <w:t>pueden</w:t>
+      </w:r>
+      <w:proofErr w:type="spellEnd"/>
+      <w:r>
+        <w:rPr>
+          <w:lang w:val="en-001"/>
+        </w:rPr>
+        <w:t xml:space="preserve"> ser </w:t>
+      </w:r>
+      <w:proofErr w:type="spellStart"/>
+      <w:r>
+        <w:rPr>
+          <w:lang w:val="en-001"/>
+        </w:rPr>
+        <w:t>ordenes</w:t>
+      </w:r>
+      <w:proofErr w:type="spellEnd"/>
+      <w:r>
+        <w:rPr>
+          <w:lang w:val="en-001"/>
+        </w:rPr>
+        <w:t xml:space="preserve"> de </w:t>
+      </w:r>
+      <w:proofErr w:type="spellStart"/>
+      <w:r>
+        <w:rPr>
+          <w:lang w:val="en-001"/>
+        </w:rPr>
+        <w:t>magnitud</w:t>
+      </w:r>
+      <w:proofErr w:type="spellEnd"/>
+      <w:r>
+        <w:rPr>
+          <w:lang w:val="en-001"/>
+        </w:rPr>
+        <w:t xml:space="preserve"> superior a que </w:t>
+      </w:r>
+      <w:proofErr w:type="spellStart"/>
+      <w:r>
+        <w:rPr>
+          <w:lang w:val="en-001"/>
+        </w:rPr>
+        <w:t>fueran</w:t>
+      </w:r>
+      <w:proofErr w:type="spellEnd"/>
+      <w:r>
+        <w:rPr>
+          <w:lang w:val="en-001"/>
+        </w:rPr>
+        <w:t xml:space="preserve"> </w:t>
+      </w:r>
+      <w:proofErr w:type="spellStart"/>
+      <w:r>
+        <w:rPr>
+          <w:lang w:val="en-001"/>
+        </w:rPr>
+        <w:t>removidos</w:t>
+      </w:r>
+      <w:proofErr w:type="spellEnd"/>
+      <w:r>
+        <w:rPr>
+          <w:lang w:val="en-001"/>
+        </w:rPr>
+        <w:t xml:space="preserve"> </w:t>
+      </w:r>
+      <w:proofErr w:type="spellStart"/>
+      <w:r>
+        <w:rPr>
+          <w:lang w:val="en-001"/>
+        </w:rPr>
+        <w:t>en</w:t>
+      </w:r>
+      <w:proofErr w:type="spellEnd"/>
+      <w:r>
+        <w:rPr>
+          <w:lang w:val="en-001"/>
+        </w:rPr>
+        <w:t xml:space="preserve"> </w:t>
+      </w:r>
+      <w:proofErr w:type="spellStart"/>
+      <w:r>
+        <w:rPr>
+          <w:lang w:val="en-001"/>
+        </w:rPr>
+        <w:t>tiempo</w:t>
+      </w:r>
+      <w:proofErr w:type="spellEnd"/>
+      <w:r>
+        <w:rPr>
+          <w:lang w:val="en-001"/>
+        </w:rPr>
+        <w:t xml:space="preserve"> de </w:t>
+      </w:r>
+      <w:r>
+        <w:rPr>
+          <w:lang w:val="en-001"/>
+        </w:rPr>
+        <w:t xml:space="preserve">Desarrollo. Sin embargo, hay que </w:t>
+      </w:r>
+      <w:proofErr w:type="spellStart"/>
+      <w:r>
+        <w:rPr>
+          <w:lang w:val="en-001"/>
+        </w:rPr>
+        <w:t>tener</w:t>
+      </w:r>
+      <w:proofErr w:type="spellEnd"/>
+      <w:r>
+        <w:rPr>
+          <w:lang w:val="en-001"/>
+        </w:rPr>
+        <w:t xml:space="preserve"> </w:t>
+      </w:r>
+      <w:proofErr w:type="spellStart"/>
+      <w:r>
+        <w:rPr>
+          <w:lang w:val="en-001"/>
+        </w:rPr>
+        <w:t>en</w:t>
+      </w:r>
+      <w:proofErr w:type="spellEnd"/>
+      <w:r>
+        <w:rPr>
+          <w:lang w:val="en-001"/>
+        </w:rPr>
+        <w:t xml:space="preserve"> </w:t>
+      </w:r>
+      <w:proofErr w:type="spellStart"/>
+      <w:r>
+        <w:rPr>
+          <w:lang w:val="en-001"/>
+        </w:rPr>
+        <w:t>cuenta</w:t>
+      </w:r>
+      <w:proofErr w:type="spellEnd"/>
+      <w:r>
+        <w:rPr>
+          <w:lang w:val="en-001"/>
+        </w:rPr>
+        <w:t xml:space="preserve"> que </w:t>
+      </w:r>
+      <w:proofErr w:type="spellStart"/>
+      <w:r>
+        <w:rPr>
+          <w:lang w:val="en-001"/>
+        </w:rPr>
+        <w:t>aumentar</w:t>
+      </w:r>
+      <w:proofErr w:type="spellEnd"/>
+      <w:r>
+        <w:rPr>
+          <w:lang w:val="en-001"/>
+        </w:rPr>
+        <w:t xml:space="preserve"> </w:t>
+      </w:r>
+      <w:proofErr w:type="spellStart"/>
+      <w:r>
+        <w:rPr>
+          <w:lang w:val="en-001"/>
+        </w:rPr>
+        <w:t>demaciado</w:t>
+      </w:r>
+      <w:proofErr w:type="spellEnd"/>
+      <w:r>
+        <w:rPr>
+          <w:lang w:val="en-001"/>
+        </w:rPr>
+        <w:t xml:space="preserve"> </w:t>
+      </w:r>
+      <w:proofErr w:type="spellStart"/>
+      <w:r>
+        <w:rPr>
+          <w:lang w:val="en-001"/>
+        </w:rPr>
+        <w:t>el</w:t>
+      </w:r>
+      <w:proofErr w:type="spellEnd"/>
+      <w:r>
+        <w:rPr>
+          <w:lang w:val="en-001"/>
+        </w:rPr>
+        <w:t xml:space="preserve"> PCE, </w:t>
+      </w:r>
+      <w:proofErr w:type="spellStart"/>
+      <w:r>
+        <w:rPr>
+          <w:lang w:val="en-001"/>
+        </w:rPr>
+        <w:t>debido</w:t>
+      </w:r>
+      <w:proofErr w:type="spellEnd"/>
+      <w:r>
+        <w:rPr>
+          <w:lang w:val="en-001"/>
+        </w:rPr>
+        <w:t xml:space="preserve"> a que </w:t>
+      </w:r>
+      <w:proofErr w:type="spellStart"/>
+      <w:r>
+        <w:rPr>
+          <w:lang w:val="en-001"/>
+        </w:rPr>
+        <w:t>esto</w:t>
+      </w:r>
+      <w:proofErr w:type="spellEnd"/>
+      <w:r>
+        <w:rPr>
+          <w:lang w:val="en-001"/>
+        </w:rPr>
+        <w:t xml:space="preserve"> </w:t>
+      </w:r>
+      <w:proofErr w:type="spellStart"/>
+      <w:r>
+        <w:rPr>
+          <w:lang w:val="en-001"/>
+        </w:rPr>
+        <w:t>incrementa</w:t>
+      </w:r>
+      <w:proofErr w:type="spellEnd"/>
+      <w:r>
+        <w:rPr>
+          <w:lang w:val="en-001"/>
+        </w:rPr>
+        <w:t xml:space="preserve"> </w:t>
+      </w:r>
+      <w:proofErr w:type="spellStart"/>
+      <w:r>
+        <w:rPr>
+          <w:lang w:val="en-001"/>
+        </w:rPr>
+        <w:lastRenderedPageBreak/>
+        <w:t>el</w:t>
+      </w:r>
+      <w:proofErr w:type="spellEnd"/>
+      <w:r>
+        <w:rPr>
+          <w:lang w:val="en-001"/>
+        </w:rPr>
+        <w:t xml:space="preserve"> </w:t>
+      </w:r>
+      <w:proofErr w:type="spellStart"/>
+      <w:r>
+        <w:rPr>
+          <w:lang w:val="en-001"/>
+        </w:rPr>
+        <w:t>costo</w:t>
+      </w:r>
+      <w:proofErr w:type="spellEnd"/>
+      <w:r>
+        <w:rPr>
+          <w:lang w:val="en-001"/>
+        </w:rPr>
+        <w:t xml:space="preserve"> de </w:t>
+      </w:r>
+      <w:proofErr w:type="spellStart"/>
+      <w:r>
+        <w:rPr>
+          <w:lang w:val="en-001"/>
+        </w:rPr>
+        <w:t>nuestro</w:t>
+      </w:r>
+      <w:proofErr w:type="spellEnd"/>
+      <w:r>
+        <w:rPr>
+          <w:lang w:val="en-001"/>
+        </w:rPr>
+        <w:t xml:space="preserve"> </w:t>
+      </w:r>
+      <w:proofErr w:type="spellStart"/>
+      <w:r>
+        <w:rPr>
+          <w:lang w:val="en-001"/>
+        </w:rPr>
+        <w:t>proyecto</w:t>
+      </w:r>
+      <w:proofErr w:type="spellEnd"/>
+      <w:r>
+        <w:rPr>
+          <w:lang w:val="en-001"/>
+        </w:rPr>
+        <w:t>, p</w:t>
+      </w:r>
+      <w:proofErr w:type="spellStart"/>
+      <w:r>
+        <w:rPr>
+          <w:lang w:val="en-001"/>
+        </w:rPr>
+        <w:t>or</w:t>
+      </w:r>
+      <w:proofErr w:type="spellEnd"/>
+      <w:r>
+        <w:rPr>
+          <w:lang w:val="en-001"/>
+        </w:rPr>
+        <w:t xml:space="preserve"> lo que, </w:t>
+      </w:r>
+      <w:proofErr w:type="spellStart"/>
+      <w:r>
+        <w:rPr>
+          <w:lang w:val="en-001"/>
+        </w:rPr>
+        <w:t>teniendo</w:t>
+      </w:r>
+      <w:proofErr w:type="spellEnd"/>
+      <w:r>
+        <w:rPr>
+          <w:lang w:val="en-001"/>
+        </w:rPr>
+        <w:t xml:space="preserve"> </w:t>
+      </w:r>
+      <w:proofErr w:type="spellStart"/>
+      <w:r>
+        <w:rPr>
+          <w:lang w:val="en-001"/>
+        </w:rPr>
+        <w:t>competencia</w:t>
+      </w:r>
+      <w:proofErr w:type="spellEnd"/>
+      <w:r>
+        <w:rPr>
+          <w:lang w:val="en-001"/>
+        </w:rPr>
+        <w:t xml:space="preserve">, </w:t>
+      </w:r>
+      <w:proofErr w:type="spellStart"/>
+      <w:r>
+        <w:rPr>
+          <w:lang w:val="en-001"/>
+        </w:rPr>
+        <w:t>el</w:t>
+      </w:r>
+      <w:proofErr w:type="spellEnd"/>
+      <w:r>
+        <w:rPr>
+          <w:lang w:val="en-001"/>
+        </w:rPr>
+        <w:t xml:space="preserve"> </w:t>
+      </w:r>
+      <w:proofErr w:type="spellStart"/>
+      <w:r>
+        <w:rPr>
+          <w:lang w:val="en-001"/>
+        </w:rPr>
+        <w:t>precio</w:t>
+      </w:r>
+      <w:proofErr w:type="spellEnd"/>
+      <w:r>
+        <w:rPr>
+          <w:lang w:val="en-001"/>
+        </w:rPr>
+        <w:t xml:space="preserve"> se </w:t>
+      </w:r>
+      <w:proofErr w:type="spellStart"/>
+      <w:r>
+        <w:rPr>
+          <w:lang w:val="en-001"/>
+        </w:rPr>
+        <w:t>elevaria</w:t>
+      </w:r>
+      <w:proofErr w:type="spellEnd"/>
+      <w:r>
+        <w:rPr>
+          <w:lang w:val="en-001"/>
+        </w:rPr>
+        <w:t xml:space="preserve"> </w:t>
+      </w:r>
+      <w:proofErr w:type="spellStart"/>
+      <w:r>
+        <w:rPr>
+          <w:lang w:val="en-001"/>
+        </w:rPr>
+        <w:t>por</w:t>
+      </w:r>
+      <w:proofErr w:type="spellEnd"/>
+      <w:r>
+        <w:rPr>
+          <w:lang w:val="en-001"/>
+        </w:rPr>
+        <w:t xml:space="preserve"> las </w:t>
+      </w:r>
+      <w:proofErr w:type="spellStart"/>
+      <w:r>
+        <w:rPr>
+          <w:lang w:val="en-001"/>
+        </w:rPr>
+        <w:t>nubes</w:t>
+      </w:r>
+      <w:proofErr w:type="spellEnd"/>
+      <w:r>
+        <w:rPr>
+          <w:lang w:val="en-001"/>
+        </w:rPr>
+        <w:t xml:space="preserve">, </w:t>
+      </w:r>
+      <w:proofErr w:type="spellStart"/>
+      <w:r>
+        <w:rPr>
+          <w:lang w:val="en-001"/>
+        </w:rPr>
+        <w:t>ademas</w:t>
+      </w:r>
+      <w:proofErr w:type="spellEnd"/>
+      <w:r>
+        <w:rPr>
+          <w:lang w:val="en-001"/>
+        </w:rPr>
+        <w:t xml:space="preserve"> de que no termina </w:t>
+      </w:r>
+      <w:proofErr w:type="spellStart"/>
+      <w:r>
+        <w:rPr>
+          <w:lang w:val="en-001"/>
+        </w:rPr>
+        <w:t>saliendo</w:t>
+      </w:r>
+      <w:proofErr w:type="spellEnd"/>
+      <w:r>
+        <w:rPr>
+          <w:lang w:val="en-001"/>
+        </w:rPr>
+        <w:t xml:space="preserve"> rentable, </w:t>
+      </w:r>
+      <w:proofErr w:type="spellStart"/>
+      <w:r>
+        <w:rPr>
+          <w:lang w:val="en-001"/>
+        </w:rPr>
+        <w:t>puesto</w:t>
+      </w:r>
+      <w:proofErr w:type="spellEnd"/>
+      <w:r>
+        <w:rPr>
+          <w:lang w:val="en-001"/>
+        </w:rPr>
+        <w:t xml:space="preserve"> a que </w:t>
+      </w:r>
+      <w:proofErr w:type="spellStart"/>
+      <w:r>
+        <w:rPr>
+          <w:lang w:val="en-001"/>
+        </w:rPr>
+        <w:t>llegado</w:t>
+      </w:r>
+      <w:proofErr w:type="spellEnd"/>
+      <w:r>
+        <w:rPr>
+          <w:lang w:val="en-001"/>
+        </w:rPr>
+        <w:t xml:space="preserve"> a un </w:t>
+      </w:r>
+      <w:proofErr w:type="spellStart"/>
+      <w:r>
+        <w:rPr>
+          <w:lang w:val="en-001"/>
+        </w:rPr>
+        <w:t>determinado</w:t>
+      </w:r>
+      <w:proofErr w:type="spellEnd"/>
+      <w:r>
+        <w:rPr>
+          <w:lang w:val="en-001"/>
+        </w:rPr>
+        <w:t xml:space="preserve"> </w:t>
+      </w:r>
+      <w:proofErr w:type="spellStart"/>
+      <w:r>
+        <w:rPr>
+          <w:lang w:val="en-001"/>
+        </w:rPr>
+        <w:t>momento</w:t>
+      </w:r>
+      <w:proofErr w:type="spellEnd"/>
+      <w:r>
+        <w:rPr>
+          <w:lang w:val="en-001"/>
+        </w:rPr>
+        <w:t xml:space="preserve">, se </w:t>
+      </w:r>
+      <w:proofErr w:type="spellStart"/>
+      <w:r>
+        <w:rPr>
+          <w:lang w:val="en-001"/>
+        </w:rPr>
+        <w:t>encontrarian</w:t>
+      </w:r>
+      <w:proofErr w:type="spellEnd"/>
+      <w:r>
+        <w:rPr>
+          <w:lang w:val="en-001"/>
+        </w:rPr>
+        <w:t xml:space="preserve"> </w:t>
+      </w:r>
+      <w:proofErr w:type="spellStart"/>
+      <w:r>
+        <w:rPr>
+          <w:lang w:val="en-001"/>
+        </w:rPr>
+        <w:t>cada</w:t>
+      </w:r>
+      <w:proofErr w:type="spellEnd"/>
+      <w:r>
+        <w:rPr>
+          <w:lang w:val="en-001"/>
+        </w:rPr>
+        <w:t xml:space="preserve"> </w:t>
+      </w:r>
+      <w:proofErr w:type="spellStart"/>
+      <w:r>
+        <w:rPr>
+          <w:lang w:val="en-001"/>
+        </w:rPr>
+        <w:t>vez</w:t>
+      </w:r>
+      <w:proofErr w:type="spellEnd"/>
+      <w:r>
+        <w:rPr>
+          <w:lang w:val="en-001"/>
+        </w:rPr>
+        <w:t xml:space="preserve"> </w:t>
+      </w:r>
+      <w:proofErr w:type="spellStart"/>
+      <w:r>
+        <w:rPr>
+          <w:lang w:val="en-001"/>
+        </w:rPr>
+        <w:t>menos</w:t>
+      </w:r>
+      <w:proofErr w:type="spellEnd"/>
+      <w:r>
+        <w:rPr>
+          <w:lang w:val="en-001"/>
+        </w:rPr>
+        <w:t xml:space="preserve"> </w:t>
+      </w:r>
+      <w:proofErr w:type="spellStart"/>
+      <w:r>
+        <w:rPr>
+          <w:lang w:val="en-001"/>
+        </w:rPr>
+        <w:t>defectos</w:t>
+      </w:r>
+      <w:proofErr w:type="spellEnd"/>
+      <w:r>
+        <w:rPr>
+          <w:lang w:val="en-001"/>
+        </w:rPr>
+        <w:t>.</w:t>
+      </w:r>
+    </w:p>
+    <w:p>
+      <w:pPr>
+        <w:ind w:left="705" w:firstLine="0"/>
+        <w:rPr>
+          <w:lang w:val="en-001"/>
+        </w:rPr>
+      </w:pPr>
+    </w:p>
+    <w:p>
+      <w:pPr>
+        <w:ind w:left="705" w:firstLine="0"/>
+        <w:rPr>
+          <w:lang w:val="en-001"/>
+        </w:rPr>
+      </w:pPr>
+    </w:p>
+    <w:p>
+      <w:pPr>
         <w:numPr>
           <w:ilvl w:val="0"/>
           <w:numId w:val="1"/>
@@ -871,7 +1900,6 @@
         <w:ind w:hanging="360"/>
       </w:pPr>
       <w:r>
-        <w:lastRenderedPageBreak/>
         <w:t>¿Qué densidad de defectos deberá esperarse al momento de finalizar la construcción (δ</w:t>
       </w:r>
       <w:r>
@@ -954,15 +1982,7 @@
       </w:r>
       <w:proofErr w:type="spellEnd"/>
       <w:r>
-        <w:t xml:space="preserve"> de 109 defectos, debido a </w:t>
-      </w:r>
-      <w:proofErr w:type="gramStart"/>
-      <w:r>
-        <w:t>que</w:t>
-      </w:r>
-      <w:proofErr w:type="gramEnd"/>
-      <w:r>
-        <w:t xml:space="preserve"> si en tres días detecte que tengo 60, es improbable que si se graficara, la curva parezca estabilizarse y caer entre el promedio.</w:t>
+        <w:t xml:space="preserve"> de 109 defectos, debido a que si en tres días detecte que tengo 60, es improbable que si se graficara, la curva parezca estabilizarse y caer entre el promedio.</w:t>
       </w:r>
     </w:p>
     <w:p>
@@ -993,7 +2013,6 @@
         <w:t xml:space="preserve">Agile and software </w:t>
       </w:r>
       <w:proofErr w:type="spellStart"/>
-      <w:proofErr w:type="gramStart"/>
       <w:r>
         <w:rPr>
           <w:i/>
@@ -1005,14 +2024,7 @@
         <w:rPr>
           <w:i/>
         </w:rPr>
-        <w:t xml:space="preserve"> ,</w:t>
-      </w:r>
-      <w:proofErr w:type="gramEnd"/>
-      <w:r>
-        <w:rPr>
-          <w:i/>
-        </w:rPr>
-        <w:t xml:space="preserve"> </w:t>
+        <w:t xml:space="preserve"> , </w:t>
       </w:r>
       <w:proofErr w:type="spellStart"/>
       <w:r>
@@ -1047,7 +2059,7 @@
 </file>
 
 <file path=word/numbering.xml><?xml version="1.0" encoding="utf-8"?>
-<w:numbering xmlns:wpc="http://schemas.microsoft.com/office/word/2010/wordprocessingCanvas" xmlns:cx="http://schemas.microsoft.com/office/drawing/2014/chartex" xmlns:cx1="http://schemas.microsoft.com/office/drawing/2015/9/8/chartex" xmlns:cx2="http://schemas.microsoft.com/office/drawing/2015/10/21/chartex" xmlns:cx3="http://schemas.microsoft.com/office/drawing/2016/5/9/chartex" xmlns:cx4="http://schemas.microsoft.com/office/drawing/2016/5/10/chartex" xmlns:cx5="http://schemas.microsoft.com/office/drawing/2016/5/11/chartex" xmlns:cx6="http://schemas.microsoft.com/office/drawing/2016/5/12/chartex" xmlns:cx7="http://schemas.microsoft.com/office/drawing/2016/5/13/chartex" xmlns:cx8="http://schemas.microsoft.com/office/drawing/2016/5/14/chartex" xmlns:mc="http://schemas.openxmlformats.org/markup-compatibility/2006" xmlns:aink="http://schemas.microsoft.com/office/drawing/2016/ink" xmlns:am3d="http://schemas.microsoft.com/office/drawing/2017/model3d" xmlns:o="urn:schemas-microsoft-com:office:office" xmlns:r="http://schemas.openxmlformats.org/officeDocument/2006/relationships" xmlns:m="http://schemas.openxmlformats.org/officeDocument/2006/math" xmlns:v="urn:schemas-microsoft-com:vml" xmlns:wp14="http://schemas.microsoft.com/office/word/2010/wordprocessingDrawing" xmlns:wp="http://schemas.openxmlformats.org/drawingml/2006/wordprocessingDrawing" xmlns:w10="urn:schemas-microsoft-com:office:word" xmlns:w="http://schemas.openxmlformats.org/wordprocessingml/2006/main" xmlns:w14="http://schemas.microsoft.com/office/word/2010/wordml" xmlns:w15="http://schemas.microsoft.com/office/word/2012/wordml" xmlns:w16cex="http://schemas.microsoft.com/office/word/2018/wordml/cex" xmlns:w16cid="http://schemas.microsoft.com/office/word/2016/wordml/cid" xmlns:w16="http://schemas.microsoft.com/office/word/2018/wordml" xmlns:w16sdtdh="http://schemas.microsoft.com/office/word/2020/wordml/sdtdatahash" xmlns:w16se="http://schemas.microsoft.com/office/word/2015/wordml/symex" xmlns:wpg="http://schemas.microsoft.com/office/word/2010/wordprocessingGroup" xmlns:wpi="http://schemas.microsoft.com/office/word/2010/wordprocessingInk" xmlns:wne="http://schemas.microsoft.com/office/word/2006/wordml" xmlns:wps="http://schemas.microsoft.com/office/word/2010/wordprocessingShape" mc:Ignorable="w14 w15 w16se w16cid w16 w16cex w16sdtdh wp14">
+<w:numbering xmlns:wpc="http://schemas.microsoft.com/office/word/2010/wordprocessingCanvas" xmlns:cx="http://schemas.microsoft.com/office/drawing/2014/chartex" xmlns:cx1="http://schemas.microsoft.com/office/drawing/2015/9/8/chartex" xmlns:cx2="http://schemas.microsoft.com/office/drawing/2015/10/21/chartex" xmlns:cx3="http://schemas.microsoft.com/office/drawing/2016/5/9/chartex" xmlns:cx4="http://schemas.microsoft.com/office/drawing/2016/5/10/chartex" xmlns:cx5="http://schemas.microsoft.com/office/drawing/2016/5/11/chartex" xmlns:cx6="http://schemas.microsoft.com/office/drawing/2016/5/12/chartex" xmlns:cx7="http://schemas.microsoft.com/office/drawing/2016/5/13/chartex" xmlns:cx8="http://schemas.microsoft.com/office/drawing/2016/5/14/chartex" xmlns:mc="http://schemas.openxmlformats.org/markup-compatibility/2006" xmlns:aink="http://schemas.microsoft.com/office/drawing/2016/ink" xmlns:am3d="http://schemas.microsoft.com/office/drawing/2017/model3d" xmlns:o="urn:schemas-microsoft-com:office:office" xmlns:oel="http://schemas.microsoft.com/office/2019/extlst" xmlns:r="http://schemas.openxmlformats.org/officeDocument/2006/relationships" xmlns:m="http://schemas.openxmlformats.org/officeDocument/2006/math" xmlns:v="urn:schemas-microsoft-com:vml" xmlns:wp14="http://schemas.microsoft.com/office/word/2010/wordprocessingDrawing" xmlns:wp="http://schemas.openxmlformats.org/drawingml/2006/wordprocessingDrawing" xmlns:w10="urn:schemas-microsoft-com:office:word" xmlns:w="http://schemas.openxmlformats.org/wordprocessingml/2006/main" xmlns:w14="http://schemas.microsoft.com/office/word/2010/wordml" xmlns:w15="http://schemas.microsoft.com/office/word/2012/wordml" xmlns:w16cex="http://schemas.microsoft.com/office/word/2018/wordml/cex" xmlns:w16cid="http://schemas.microsoft.com/office/word/2016/wordml/cid" xmlns:w16="http://schemas.microsoft.com/office/word/2018/wordml" xmlns:w16sdtdh="http://schemas.microsoft.com/office/word/2020/wordml/sdtdatahash" xmlns:w16se="http://schemas.microsoft.com/office/word/2015/wordml/symex" xmlns:wpg="http://schemas.microsoft.com/office/word/2010/wordprocessingGroup" xmlns:wpi="http://schemas.microsoft.com/office/word/2010/wordprocessingInk" xmlns:wne="http://schemas.microsoft.com/office/word/2006/wordml" xmlns:wps="http://schemas.microsoft.com/office/word/2010/wordprocessingShape" mc:Ignorable="w14 w15 w16se w16cid w16 w16cex w16sdtdh wp14">
   <w:abstractNum w:abstractNumId="0" w15:restartNumberingAfterBreak="0">
     <w:nsid w:val="316A69A5"/>
     <w:multiLevelType w:val="hybridMultilevel"/>
@@ -1260,7 +2272,7 @@
       </w:rPr>
     </w:lvl>
   </w:abstractNum>
-  <w:num w:numId="1">
+  <w:num w:numId="1" w16cid:durableId="1547722118">
     <w:abstractNumId w:val="0"/>
   </w:num>
 </w:numbering>

</xml_diff>